<commit_message>
Agregue el estudio de factibilidad V 2.0
</commit_message>
<xml_diff>
--- a/Análisis/Estudio de factibilidad.docx
+++ b/Análisis/Estudio de factibilidad.docx
@@ -12,6 +12,7 @@
           <w:szCs w:val="24"/>
         </w:rPr>
       </w:pPr>
+      <w:bookmarkStart w:id="0" w:name="_Hlk36568370"/>
       <w:r>
         <w:rPr>
           <w:b/>
@@ -65,8 +66,6 @@
       <w:r>
         <w:t>técnicos</w:t>
       </w:r>
-      <w:bookmarkStart w:id="0" w:name="_GoBack"/>
-      <w:bookmarkEnd w:id="0"/>
       <w:r>
         <w:t xml:space="preserve"> que influirán en </w:t>
       </w:r>
@@ -1528,7 +1527,13 @@
         <w:jc w:val="both"/>
       </w:pPr>
       <w:r>
-        <w:t>Servidor en la nube (Google Cloud) para aloja</w:t>
+        <w:t>Servidor en la nube (Google Cloud</w:t>
+      </w:r>
+      <w:r>
+        <w:t xml:space="preserve"> o Azure</w:t>
+      </w:r>
+      <w:r>
+        <w:t>) para aloja</w:t>
       </w:r>
       <w:r>
         <w:t>miento</w:t>
@@ -1560,13 +1565,7 @@
         <w:t>Heroku</w:t>
       </w:r>
       <w:r>
-        <w:t xml:space="preserve"> para almacena</w:t>
-      </w:r>
-      <w:r>
-        <w:t>miento de la</w:t>
-      </w:r>
-      <w:r>
-        <w:t xml:space="preserve"> aplicación Web.</w:t>
+        <w:t xml:space="preserve"> para almacenamiento de la aplicación Web.</w:t>
       </w:r>
     </w:p>
     <w:p>
@@ -1578,6 +1577,9 @@
         </w:numPr>
         <w:jc w:val="both"/>
       </w:pPr>
+      <w:r>
+        <w:t xml:space="preserve">Firebase </w:t>
+      </w:r>
     </w:p>
     <w:p>
       <w:pPr>
@@ -1646,36 +1648,56 @@
         <w:t xml:space="preserve"> recursos </w:t>
       </w:r>
       <w:r>
+        <w:t>que no requieran una inversión alta</w:t>
+      </w:r>
+      <w:r>
+        <w:t xml:space="preserve">, como </w:t>
+      </w:r>
+      <w:r>
         <w:rPr>
           <w:i/>
           <w:iCs/>
         </w:rPr>
-        <w:t>Open Source</w:t>
-      </w:r>
-      <w:r>
-        <w:t xml:space="preserve">, como </w:t>
+        <w:t>Google Cloud</w:t>
+      </w:r>
+      <w:r>
+        <w:t xml:space="preserve"> en donde alojaremos la API haciendo uso del plan básico de almacenamiento de datos de 1,30 USD por 50 GB contando con 300 USD de regalo al inicio</w:t>
+      </w:r>
+      <w:bookmarkStart w:id="1" w:name="_GoBack"/>
+      <w:bookmarkEnd w:id="1"/>
+      <w:r>
+        <w:t>,</w:t>
+      </w:r>
+      <w:r>
+        <w:t xml:space="preserve"> </w:t>
       </w:r>
       <w:r>
         <w:rPr>
           <w:i/>
           <w:iCs/>
         </w:rPr>
-        <w:t>Google Cloud</w:t>
-      </w:r>
-      <w:r>
-        <w:t xml:space="preserve"> y </w:t>
-      </w:r>
-      <w:r>
-        <w:rPr>
-          <w:i/>
-          <w:iCs/>
-        </w:rPr>
         <w:t>Heroku</w:t>
       </w:r>
       <w:r>
-        <w:t xml:space="preserve"> para almacenar nuestra aplicación Web.</w:t>
-      </w:r>
-    </w:p>
+        <w:t xml:space="preserve"> para almacenar nuestra aplicación Web</w:t>
+      </w:r>
+      <w:r>
+        <w:t xml:space="preserve"> </w:t>
+      </w:r>
+      <w:r>
+        <w:t xml:space="preserve">siendo esta sin costo </w:t>
+      </w:r>
+      <w:r>
+        <w:t>y Firebase para autenticar usuarios</w:t>
+      </w:r>
+      <w:r>
+        <w:t xml:space="preserve"> la cual tampoco tiene costo</w:t>
+      </w:r>
+      <w:r>
+        <w:t>.</w:t>
+      </w:r>
+    </w:p>
+    <w:bookmarkEnd w:id="0"/>
     <w:p>
       <w:pPr>
         <w:jc w:val="both"/>
@@ -1953,7 +1975,7 @@
       </w:pPr>
     </w:pPrDefault>
   </w:docDefaults>
-  <w:latentStyles w:defLockedState="0" w:defUIPriority="99" w:defSemiHidden="0" w:defUnhideWhenUsed="0" w:defQFormat="0" w:count="377">
+  <w:latentStyles w:defLockedState="0" w:defUIPriority="99" w:defSemiHidden="0" w:defUnhideWhenUsed="0" w:defQFormat="0" w:count="376">
     <w:lsdException w:name="Normal" w:uiPriority="0" w:qFormat="1"/>
     <w:lsdException w:name="heading 1" w:uiPriority="9" w:qFormat="1"/>
     <w:lsdException w:name="heading 2" w:semiHidden="1" w:uiPriority="9" w:unhideWhenUsed="1" w:qFormat="1"/>
@@ -2059,6 +2081,7 @@
     <w:lsdException w:name="HTML Sample" w:semiHidden="1" w:unhideWhenUsed="1"/>
     <w:lsdException w:name="HTML Typewriter" w:semiHidden="1" w:unhideWhenUsed="1"/>
     <w:lsdException w:name="HTML Variable" w:semiHidden="1" w:unhideWhenUsed="1"/>
+    <w:lsdException w:name="Normal Table" w:semiHidden="1" w:unhideWhenUsed="1"/>
     <w:lsdException w:name="annotation subject" w:semiHidden="1" w:unhideWhenUsed="1"/>
     <w:lsdException w:name="No List" w:semiHidden="1" w:unhideWhenUsed="1"/>
     <w:lsdException w:name="Outline List 1" w:semiHidden="1" w:unhideWhenUsed="1"/>
@@ -2105,8 +2128,10 @@
     <w:lsdException w:name="Table Subtle 2" w:semiHidden="1" w:unhideWhenUsed="1"/>
     <w:lsdException w:name="Table Web 1" w:semiHidden="1" w:unhideWhenUsed="1"/>
     <w:lsdException w:name="Table Web 2" w:semiHidden="1" w:unhideWhenUsed="1"/>
+    <w:lsdException w:name="Table Web 3" w:semiHidden="1" w:unhideWhenUsed="1"/>
     <w:lsdException w:name="Balloon Text" w:semiHidden="1" w:unhideWhenUsed="1"/>
     <w:lsdException w:name="Table Grid" w:uiPriority="39"/>
+    <w:lsdException w:name="Table Theme" w:semiHidden="1" w:unhideWhenUsed="1"/>
     <w:lsdException w:name="Placeholder Text" w:semiHidden="1"/>
     <w:lsdException w:name="No Spacing" w:uiPriority="1" w:qFormat="1"/>
     <w:lsdException w:name="Light Shading" w:uiPriority="60"/>
@@ -2327,7 +2352,6 @@
     <w:lsdException w:name="Hashtag" w:semiHidden="1" w:unhideWhenUsed="1"/>
     <w:lsdException w:name="Unresolved Mention" w:semiHidden="1" w:unhideWhenUsed="1"/>
     <w:lsdException w:name="Smart Link" w:semiHidden="1" w:unhideWhenUsed="1"/>
-    <w:lsdException w:name="Smart Link Error" w:semiHidden="1" w:unhideWhenUsed="1"/>
   </w:latentStyles>
   <w:style w:type="paragraph" w:default="1" w:styleId="Normal">
     <w:name w:val="Normal"/>

</xml_diff>

<commit_message>
se cambio plataformas de despliege
</commit_message>
<xml_diff>
--- a/Análisis/Estudio de factibilidad.docx
+++ b/Análisis/Estudio de factibilidad.docx
@@ -1527,13 +1527,26 @@
         <w:jc w:val="both"/>
       </w:pPr>
       <w:r>
-        <w:t>Servidor en la nube (Google Cloud</w:t>
-      </w:r>
-      <w:r>
-        <w:t xml:space="preserve"> o Azure</w:t>
-      </w:r>
-      <w:r>
-        <w:t>) para aloja</w:t>
+        <w:t xml:space="preserve">Servidor en la nube </w:t>
+      </w:r>
+      <w:r>
+        <w:t xml:space="preserve">Google </w:t>
+      </w:r>
+      <w:proofErr w:type="spellStart"/>
+      <w:r>
+        <w:t>clo</w:t>
+      </w:r>
+      <w:bookmarkStart w:id="1" w:name="_GoBack"/>
+      <w:bookmarkEnd w:id="1"/>
+      <w:r>
+        <w:t>ud</w:t>
+      </w:r>
+      <w:proofErr w:type="spellEnd"/>
+      <w:r>
+        <w:t xml:space="preserve"> </w:t>
+      </w:r>
+      <w:r>
+        <w:t>para aloja</w:t>
       </w:r>
       <w:r>
         <w:t>miento</w:t>
@@ -1557,15 +1570,16 @@
         </w:numPr>
         <w:jc w:val="both"/>
       </w:pPr>
-      <w:r>
-        <w:rPr>
-          <w:i/>
-          <w:iCs/>
-        </w:rPr>
-        <w:t>Heroku</w:t>
-      </w:r>
-      <w:r>
-        <w:t xml:space="preserve"> para almacenamiento de la aplicación Web.</w:t>
+      <w:proofErr w:type="spellStart"/>
+      <w:r>
+        <w:t>Firebase</w:t>
+      </w:r>
+      <w:proofErr w:type="spellEnd"/>
+      <w:r>
+        <w:t xml:space="preserve"> </w:t>
+      </w:r>
+      <w:r>
+        <w:t>para almacenamiento de la aplicación Web.</w:t>
       </w:r>
     </w:p>
     <w:p>
@@ -1663,21 +1677,17 @@
       <w:r>
         <w:t xml:space="preserve"> en donde alojaremos la API haciendo uso del plan básico de almacenamiento de datos de 1,30 USD por 50 GB contando con 300 USD de regalo al inicio</w:t>
       </w:r>
-      <w:bookmarkStart w:id="1" w:name="_GoBack"/>
-      <w:bookmarkEnd w:id="1"/>
       <w:r>
         <w:t>,</w:t>
       </w:r>
       <w:r>
         <w:t xml:space="preserve"> </w:t>
       </w:r>
-      <w:r>
-        <w:rPr>
-          <w:i/>
-          <w:iCs/>
-        </w:rPr>
-        <w:t>Heroku</w:t>
-      </w:r>
+      <w:proofErr w:type="spellStart"/>
+      <w:r>
+        <w:t>Firebase</w:t>
+      </w:r>
+      <w:proofErr w:type="spellEnd"/>
       <w:r>
         <w:t xml:space="preserve"> para almacenar nuestra aplicación Web</w:t>
       </w:r>

</xml_diff>